<commit_message>
Version définitive du CR de la plénière du 4 juillet
</commit_message>
<xml_diff>
--- a/suivi/2023-07-04-Pleniere-GT/SPP-23-0794_CR_Reunion-pleinere-GT-risques-04-07-2023.docx
+++ b/suivi/2023-07-04-Pleniere-GT/SPP-23-0794_CR_Reunion-pleinere-GT-risques-04-07-2023.docx
@@ -1674,6 +1674,15 @@
                 <w:szCs w:val="20"/>
               </w:rPr>
             </w:pPr>
+            <w:r>
+              <w:rPr>
+                <w:rFonts w:ascii="Arial" w:eastAsia="Times New Roman" w:hAnsi="Arial" w:cs="Arial"/>
+                <w:color w:val="000000"/>
+                <w:sz w:val="20"/>
+                <w:szCs w:val="20"/>
+              </w:rPr>
+              <w:t>16/08/2023</w:t>
+            </w:r>
           </w:p>
         </w:tc>
         <w:tc>
@@ -1708,6 +1717,8 @@
               </w:rPr>
               <w:t>Groupe de travail</w:t>
             </w:r>
+            <w:bookmarkStart w:id="0" w:name="_GoBack"/>
+            <w:bookmarkEnd w:id="0"/>
           </w:p>
         </w:tc>
       </w:tr>
@@ -2728,25 +2739,7 @@
         <w:rPr>
           <w:rFonts w:ascii="Arial" w:hAnsi="Arial" w:cs="Arial"/>
         </w:rPr>
-        <w:t>Il est convenu de mettre</w:t>
-      </w:r>
-      <w:r>
-        <w:rPr>
-          <w:rFonts w:ascii="Arial" w:hAnsi="Arial" w:cs="Arial"/>
-        </w:rPr>
-        <w:t xml:space="preserve"> à disposition </w:t>
-      </w:r>
-      <w:r>
-        <w:rPr>
-          <w:rFonts w:ascii="Arial" w:hAnsi="Arial" w:cs="Arial"/>
-        </w:rPr>
-        <w:t xml:space="preserve">publiquement ces processus </w:t>
-      </w:r>
-      <w:r>
-        <w:rPr>
-          <w:rFonts w:ascii="Arial" w:hAnsi="Arial" w:cs="Arial"/>
-        </w:rPr>
-        <w:t xml:space="preserve">sur le </w:t>
+        <w:t xml:space="preserve">Il est convenu de mettre à disposition publiquement ces processus sur le </w:t>
       </w:r>
       <w:proofErr w:type="spellStart"/>
       <w:r>
@@ -2776,8 +2769,6 @@
         </w:rPr>
         <w:t>.</w:t>
       </w:r>
-      <w:bookmarkStart w:id="0" w:name="_GoBack"/>
-      <w:bookmarkEnd w:id="0"/>
     </w:p>
     <w:p>
       <w:pPr>
@@ -5642,7 +5633,7 @@
         <w:rFonts w:ascii="Arial" w:hAnsi="Arial" w:cs="Arial"/>
         <w:noProof/>
       </w:rPr>
-      <w:t>2</w:t>
+      <w:t>1</w:t>
     </w:r>
     <w:r>
       <w:rPr>
@@ -9197,7 +9188,7 @@
 </file>
 
 <file path=customXml/itemProps1.xml><?xml version="1.0" encoding="utf-8"?>
-<ds:datastoreItem xmlns:ds="http://schemas.openxmlformats.org/officeDocument/2006/customXml" ds:itemID="{D8D7827A-0813-4601-AB27-D60673319FC8}">
+<ds:datastoreItem xmlns:ds="http://schemas.openxmlformats.org/officeDocument/2006/customXml" ds:itemID="{4E0AC2EE-339D-4A67-B661-B919DBAE8D19}">
   <ds:schemaRefs>
     <ds:schemaRef ds:uri="http://schemas.openxmlformats.org/officeDocument/2006/bibliography"/>
   </ds:schemaRefs>

</xml_diff>